<commit_message>
fixed print data in NotificacionSiniestro.docx
</commit_message>
<xml_diff>
--- a/app/letters/NotificacionSiniestro.docx
+++ b/app/letters/NotificacionSiniestro.docx
@@ -1,27 +1,43 @@
 
 <file path=word/document.xml><?xml version="1.0" encoding="utf-8"?>
-<w:document xmlns:wpc="http://schemas.microsoft.com/office/word/2010/wordprocessingCanvas" xmlns:cx="http://schemas.microsoft.com/office/drawing/2014/chartex" xmlns:cx1="http://schemas.microsoft.com/office/drawing/2015/9/8/chartex" xmlns:mc="http://schemas.openxmlformats.org/markup-compatibility/2006" xmlns:o="urn:schemas-microsoft-com:office:office" xmlns:r="http://schemas.openxmlformats.org/officeDocument/2006/relationships" xmlns:m="http://schemas.openxmlformats.org/officeDocument/2006/math" xmlns:v="urn:schemas-microsoft-com:vml" xmlns:wp14="http://schemas.microsoft.com/office/word/2010/wordprocessingDrawing" xmlns:wp="http://schemas.openxmlformats.org/drawingml/2006/wordprocessingDrawing" xmlns:w10="urn:schemas-microsoft-com:office:word" xmlns:w="http://schemas.openxmlformats.org/wordprocessingml/2006/main" xmlns:w14="http://schemas.microsoft.com/office/word/2010/wordml" xmlns:w15="http://schemas.microsoft.com/office/word/2012/wordml" xmlns:w16se="http://schemas.microsoft.com/office/word/2015/wordml/symex" xmlns:wpg="http://schemas.microsoft.com/office/word/2010/wordprocessingGroup" xmlns:wpi="http://schemas.microsoft.com/office/word/2010/wordprocessingInk" xmlns:wne="http://schemas.microsoft.com/office/word/2006/wordml" xmlns:wps="http://schemas.microsoft.com/office/word/2010/wordprocessingShape" mc:Ignorable="w14 w15 w16se wp14">
+<w:document xmlns:wpc="http://schemas.microsoft.com/office/word/2010/wordprocessingCanvas" xmlns:mo="http://schemas.microsoft.com/office/mac/office/2008/main" xmlns:mc="http://schemas.openxmlformats.org/markup-compatibility/2006" xmlns:mv="urn:schemas-microsoft-com:mac:vml" xmlns:o="urn:schemas-microsoft-com:office:office" xmlns:r="http://schemas.openxmlformats.org/officeDocument/2006/relationships" xmlns:m="http://schemas.openxmlformats.org/officeDocument/2006/math" xmlns:v="urn:schemas-microsoft-com:vml" xmlns:wp14="http://schemas.microsoft.com/office/word/2010/wordprocessingDrawing" xmlns:wp="http://schemas.openxmlformats.org/drawingml/2006/wordprocessingDrawing" xmlns:w10="urn:schemas-microsoft-com:office:word" xmlns:w="http://schemas.openxmlformats.org/wordprocessingml/2006/main" xmlns:w14="http://schemas.microsoft.com/office/word/2010/wordml" xmlns:w15="http://schemas.microsoft.com/office/word/2012/wordml" xmlns:wpg="http://schemas.microsoft.com/office/word/2010/wordprocessingGroup" xmlns:wpi="http://schemas.microsoft.com/office/word/2010/wordprocessingInk" xmlns:wne="http://schemas.microsoft.com/office/word/2006/wordml" xmlns:wps="http://schemas.microsoft.com/office/word/2010/wordprocessingShape" mc:Ignorable="w14 w15 wp14">
   <w:body>
     <w:p>
       <w:pPr>
         <w:pStyle w:val="Sinespaciado"/>
       </w:pPr>
       <w:r>
-        <w:t xml:space="preserve">Cuenca, 25 de </w:t>
-      </w:r>
-      <w:r>
-        <w:t>octubre</w:t>
-      </w:r>
-      <w:r>
-        <w:t xml:space="preserve"> de 2017</w:t>
-      </w:r>
-    </w:p>
-    <w:p>
-      <w:pPr>
-        <w:pStyle w:val="Sinespaciado"/>
-      </w:pPr>
-      <w:r>
-        <w:t>ST0003687</w:t>
+        <w:t xml:space="preserve">Cuenca, </w:t>
+      </w:r>
+      <w:r>
+        <w:t>{</w:t>
+      </w:r>
+      <w:r>
+        <w:rPr>
+          <w:rFonts w:ascii="AppleSystemUIFont" w:hAnsi="AppleSystemUIFont" w:cs="AppleSystemUIFont"/>
+          <w:color w:val="353535"/>
+          <w:sz w:val="24"/>
+          <w:szCs w:val="24"/>
+          <w:lang w:val="es-ES_tradnl"/>
+        </w:rPr>
+        <w:t>dateNotification</w:t>
+      </w:r>
+      <w:r>
+        <w:t>}</w:t>
+      </w:r>
+    </w:p>
+    <w:p>
+      <w:pPr>
+        <w:pStyle w:val="Sinespaciado"/>
+      </w:pPr>
+      <w:r>
+        <w:t>{</w:t>
+      </w:r>
+      <w:r>
+        <w:t>sinisterNumber</w:t>
+      </w:r>
+      <w:r>
+        <w:t>}</w:t>
       </w:r>
     </w:p>
     <w:p>
@@ -42,15 +58,20 @@
         <w:pStyle w:val="Sinespaciado"/>
       </w:pPr>
       <w:r>
-        <w:t>VAZSEGUROS S.A.</w:t>
-      </w:r>
-    </w:p>
-    <w:p>
-      <w:pPr>
-        <w:pStyle w:val="Sinespaciado"/>
-      </w:pPr>
-      <w:r>
-        <w:t>DR. FERNANDO RODAS</w:t>
+        <w:t>{</w:t>
+      </w:r>
+      <w:r>
+        <w:rPr>
+          <w:rFonts w:ascii="AppleSystemUIFont" w:hAnsi="AppleSystemUIFont" w:cs="AppleSystemUIFont"/>
+          <w:color w:val="353535"/>
+          <w:sz w:val="24"/>
+          <w:szCs w:val="24"/>
+          <w:lang w:val="es-ES_tradnl"/>
+        </w:rPr>
+        <w:t>compName</w:t>
+      </w:r>
+      <w:r>
+        <w:t>}</w:t>
       </w:r>
     </w:p>
     <w:p>
@@ -84,15 +105,61 @@
         <w:pStyle w:val="Sinespaciado"/>
       </w:pPr>
       <w:r>
-        <w:t>Siniestro:        RONDA TOAPANTA MANUEL PATRICIO</w:t>
-      </w:r>
-    </w:p>
-    <w:p>
-      <w:pPr>
-        <w:pStyle w:val="Sinespaciado"/>
-      </w:pPr>
-      <w:r>
-        <w:t>Asegurado:        RONDA TOAPANTA MANUEL PATRICIO</w:t>
+        <w:t xml:space="preserve">Siniestro:        </w:t>
+      </w:r>
+      <w:r>
+        <w:t>{</w:t>
+      </w:r>
+      <w:r>
+        <w:rPr>
+          <w:rFonts w:ascii="AppleSystemUIFont" w:hAnsi="AppleSystemUIFont" w:cs="AppleSystemUIFont"/>
+          <w:color w:val="353535"/>
+          <w:sz w:val="24"/>
+          <w:szCs w:val="24"/>
+          <w:lang w:val="es-ES_tradnl"/>
+        </w:rPr>
+        <w:t>recipient_name</w:t>
+      </w:r>
+      <w:r>
+        <w:rPr>
+          <w:rFonts w:ascii="AppleSystemUIFont" w:hAnsi="AppleSystemUIFont" w:cs="AppleSystemUIFont"/>
+          <w:color w:val="353535"/>
+          <w:sz w:val="24"/>
+          <w:szCs w:val="24"/>
+          <w:lang w:val="es-ES_tradnl"/>
+        </w:rPr>
+        <w:t>}</w:t>
+      </w:r>
+    </w:p>
+    <w:p>
+      <w:pPr>
+        <w:pStyle w:val="Sinespaciado"/>
+      </w:pPr>
+      <w:r>
+        <w:t xml:space="preserve">Asegurado:        </w:t>
+      </w:r>
+      <w:r>
+        <w:t>{</w:t>
+      </w:r>
+      <w:r>
+        <w:rPr>
+          <w:rFonts w:ascii="AppleSystemUIFont" w:hAnsi="AppleSystemUIFont" w:cs="AppleSystemUIFont"/>
+          <w:color w:val="353535"/>
+          <w:sz w:val="24"/>
+          <w:szCs w:val="24"/>
+          <w:lang w:val="es-ES_tradnl"/>
+        </w:rPr>
+        <w:t>clientInsured</w:t>
+      </w:r>
+      <w:r>
+        <w:rPr>
+          <w:rFonts w:ascii="AppleSystemUIFont" w:hAnsi="AppleSystemUIFont" w:cs="AppleSystemUIFont"/>
+          <w:color w:val="353535"/>
+          <w:sz w:val="24"/>
+          <w:szCs w:val="24"/>
+          <w:lang w:val="es-ES_tradnl"/>
+        </w:rPr>
+        <w:t>}</w:t>
       </w:r>
     </w:p>
     <w:p>
@@ -108,36 +175,151 @@
         <w:pStyle w:val="Sinespaciado"/>
       </w:pPr>
       <w:r>
-        <w:t>Póliza:           VH: 43941 Anexo: 0</w:t>
-      </w:r>
-    </w:p>
-    <w:p>
-      <w:pPr>
-        <w:pStyle w:val="Sinespaciado"/>
-      </w:pPr>
-      <w:r>
-        <w:t>Vigencia:         desde: 2017-09-22 hasta: 2018-09-22</w:t>
-      </w:r>
-    </w:p>
-    <w:p>
-      <w:pPr>
-        <w:pStyle w:val="Sinespaciado"/>
-      </w:pPr>
-      <w:r>
-        <w:t>Cobertura:        IMPACTO</w:t>
-      </w:r>
-    </w:p>
-    <w:p>
-      <w:pPr>
-        <w:pStyle w:val="Sinespaciado"/>
-      </w:pPr>
-      <w:proofErr w:type="spellStart"/>
-      <w:r>
-        <w:t>Veh</w:t>
-      </w:r>
-      <w:proofErr w:type="spellEnd"/>
-      <w:r>
-        <w:t>. Asegurado:   TOYOTA, NEW YARIS SD CVT AC 1.5 4P 4X2 AT</w:t>
+        <w:t>Beneficiario:</w:t>
+      </w:r>
+      <w:r>
+        <w:tab/>
+        <w:t>{</w:t>
+      </w:r>
+      <w:r>
+        <w:rPr>
+          <w:rFonts w:ascii="AppleSystemUIFont" w:hAnsi="AppleSystemUIFont" w:cs="AppleSystemUIFont"/>
+          <w:color w:val="353535"/>
+          <w:sz w:val="24"/>
+          <w:szCs w:val="24"/>
+          <w:lang w:val="es-ES_tradnl"/>
+        </w:rPr>
+        <w:t>beneficiary</w:t>
+      </w:r>
+      <w:r>
+        <w:t>}</w:t>
+      </w:r>
+    </w:p>
+    <w:p>
+      <w:pPr>
+        <w:pStyle w:val="Sinespaciado"/>
+      </w:pPr>
+      <w:r>
+        <w:t xml:space="preserve">Póliza:           </w:t>
+      </w:r>
+      <w:r>
+        <w:t>{</w:t>
+      </w:r>
+      <w:r>
+        <w:rPr>
+          <w:rFonts w:ascii="AppleSystemUIFont" w:hAnsi="AppleSystemUIFont" w:cs="AppleSystemUIFont"/>
+          <w:color w:val="353535"/>
+          <w:sz w:val="24"/>
+          <w:szCs w:val="24"/>
+          <w:lang w:val="es-ES_tradnl"/>
+        </w:rPr>
+        <w:t>policyNumber</w:t>
+      </w:r>
+      <w:r>
+        <w:rPr>
+          <w:rFonts w:ascii="AppleSystemUIFont" w:hAnsi="AppleSystemUIFont" w:cs="AppleSystemUIFont"/>
+          <w:color w:val="353535"/>
+          <w:sz w:val="24"/>
+          <w:szCs w:val="24"/>
+          <w:lang w:val="es-ES_tradnl"/>
+        </w:rPr>
+        <w:t>}</w:t>
+      </w:r>
+      <w:r>
+        <w:t xml:space="preserve"> Anexo: {</w:t>
+      </w:r>
+      <w:r>
+        <w:rPr>
+          <w:rFonts w:ascii="AppleSystemUIFont" w:hAnsi="AppleSystemUIFont" w:cs="AppleSystemUIFont"/>
+          <w:color w:val="353535"/>
+          <w:sz w:val="24"/>
+          <w:szCs w:val="24"/>
+          <w:lang w:val="es-ES_tradnl"/>
+        </w:rPr>
+        <w:t>annexedNumber</w:t>
+      </w:r>
+      <w:r>
+        <w:t>}</w:t>
+      </w:r>
+    </w:p>
+    <w:p>
+      <w:pPr>
+        <w:pStyle w:val="Sinespaciado"/>
+      </w:pPr>
+      <w:r>
+        <w:t xml:space="preserve">Vigencia:         desde: </w:t>
+      </w:r>
+      <w:r>
+        <w:t>{policy_</w:t>
+      </w:r>
+      <w:r>
+        <w:rPr>
+          <w:rFonts w:ascii="AppleSystemUIFont" w:hAnsi="AppleSystemUIFont" w:cs="AppleSystemUIFont"/>
+          <w:color w:val="353535"/>
+          <w:sz w:val="24"/>
+          <w:szCs w:val="24"/>
+          <w:lang w:val="es-ES_tradnl"/>
+        </w:rPr>
+        <w:t>startDate</w:t>
+      </w:r>
+      <w:r>
+        <w:t>}</w:t>
+      </w:r>
+      <w:r>
+        <w:t xml:space="preserve"> hasta: </w:t>
+      </w:r>
+      <w:r>
+        <w:t>{policy_</w:t>
+      </w:r>
+      <w:r>
+        <w:rPr>
+          <w:rFonts w:ascii="AppleSystemUIFont" w:hAnsi="AppleSystemUIFont" w:cs="AppleSystemUIFont"/>
+          <w:color w:val="353535"/>
+          <w:sz w:val="24"/>
+          <w:szCs w:val="24"/>
+          <w:lang w:val="es-ES_tradnl"/>
+        </w:rPr>
+        <w:t>finishDate</w:t>
+      </w:r>
+      <w:r>
+        <w:t>}</w:t>
+      </w:r>
+    </w:p>
+    <w:p>
+      <w:pPr>
+        <w:pStyle w:val="Sinespaciado"/>
+      </w:pPr>
+      <w:r>
+        <w:t xml:space="preserve">Cobertura:        </w:t>
+      </w:r>
+      <w:r>
+        <w:t>{</w:t>
+      </w:r>
+      <w:r>
+        <w:t>sinisterDiagnosis</w:t>
+      </w:r>
+      <w:r>
+        <w:t>}</w:t>
+      </w:r>
+    </w:p>
+    <w:p>
+      <w:pPr>
+        <w:pStyle w:val="Sinespaciado"/>
+      </w:pPr>
+      <w:r>
+        <w:t>{#</w:t>
+      </w:r>
+      <w:r>
+        <w:t xml:space="preserve"> idRamo=”</w:t>
+      </w:r>
+      <w:r>
+        <w:t>599222be7f05fc0933b643f3</w:t>
+      </w:r>
+      <w:r>
+        <w:t>”}</w:t>
+      </w:r>
+      <w:r>
+        <w:t>Veh. Asegurado:   TOYOTA, NEW YARIS SD CVT AC 1.5 4P 4X2 AT</w:t>
       </w:r>
     </w:p>
     <w:p>
@@ -147,55 +329,39 @@
           <w:lang w:val="en-US"/>
         </w:rPr>
       </w:pPr>
-      <w:proofErr w:type="spellStart"/>
       <w:r>
         <w:rPr>
           <w:lang w:val="en-US"/>
         </w:rPr>
-        <w:t>Chasis</w:t>
-      </w:r>
-      <w:proofErr w:type="spellEnd"/>
-      <w:r>
+        <w:t>Chasis:           MR2B29F3XJ1074023</w:t>
+      </w:r>
+    </w:p>
+    <w:p>
+      <w:pPr>
+        <w:pStyle w:val="Sinespaciado"/>
         <w:rPr>
           <w:lang w:val="en-US"/>
         </w:rPr>
-        <w:t>:           MR2B29F3XJ1074023</w:t>
-      </w:r>
-    </w:p>
-    <w:p>
-      <w:pPr>
-        <w:pStyle w:val="Sinespaciado"/>
+      </w:pPr>
+      <w:r>
         <w:rPr>
           <w:lang w:val="en-US"/>
         </w:rPr>
-      </w:pPr>
-      <w:r>
+        <w:t>Motor:            2NR5107976</w:t>
+      </w:r>
+    </w:p>
+    <w:p>
+      <w:pPr>
+        <w:pStyle w:val="Sinespaciado"/>
         <w:rPr>
           <w:lang w:val="en-US"/>
         </w:rPr>
-        <w:t>Motor:            2NR5107976</w:t>
-      </w:r>
-    </w:p>
-    <w:p>
-      <w:pPr>
-        <w:pStyle w:val="Sinespaciado"/>
+      </w:pPr>
+      <w:r>
         <w:rPr>
           <w:lang w:val="en-US"/>
         </w:rPr>
-      </w:pPr>
-      <w:proofErr w:type="spellStart"/>
-      <w:r>
-        <w:rPr>
-          <w:lang w:val="en-US"/>
-        </w:rPr>
-        <w:t>Placa</w:t>
-      </w:r>
-      <w:proofErr w:type="spellEnd"/>
-      <w:r>
-        <w:rPr>
-          <w:lang w:val="en-US"/>
-        </w:rPr>
-        <w:t>:            ABG8357</w:t>
+        <w:t>Placa:            ABG8357</w:t>
       </w:r>
     </w:p>
     <w:p>
@@ -213,89 +379,160 @@
       <w:r>
         <w:t>Año:              2018</w:t>
       </w:r>
-    </w:p>
-    <w:p>
-      <w:pPr>
-        <w:pStyle w:val="Sinespaciado"/>
-      </w:pPr>
-      <w:r>
-        <w:t>Deducible:        10% VS MIN 1% VA MIN 150.00VIDRIOS Y RADIO: 10% VS PT: 10% VA CON DIP. 0% Y SIN 15%</w:t>
-      </w:r>
-    </w:p>
-    <w:p>
-      <w:pPr>
-        <w:pStyle w:val="Sinespaciado"/>
-      </w:pPr>
-      <w:r>
-        <w:t>Observación:      AMPARO PATRIMONIAL Y RC 15.000</w:t>
-      </w:r>
-    </w:p>
-    <w:p>
-      <w:pPr>
-        <w:pStyle w:val="Sinespaciado"/>
-      </w:pPr>
-      <w:r>
-        <w:t>VALOR ASEGURADO:  U$D   25,690.00</w:t>
-      </w:r>
-    </w:p>
-    <w:p>
-      <w:pPr>
-        <w:pStyle w:val="Sinespaciado"/>
-      </w:pPr>
-      <w:r>
-        <w:t xml:space="preserve">Fecha/Ocurrencia: 23 de </w:t>
-      </w:r>
-      <w:proofErr w:type="gramStart"/>
-      <w:r>
-        <w:t>Octubre</w:t>
-      </w:r>
-      <w:proofErr w:type="gramEnd"/>
-      <w:r>
-        <w:t xml:space="preserve"> de 2017</w:t>
-      </w:r>
-    </w:p>
-    <w:p>
-      <w:pPr>
-        <w:pStyle w:val="Sinespaciado"/>
-      </w:pPr>
-    </w:p>
-    <w:p>
-      <w:pPr>
-        <w:pStyle w:val="Sinespaciado"/>
-      </w:pPr>
-    </w:p>
-    <w:p>
-      <w:pPr>
-        <w:pStyle w:val="Sinespaciado"/>
-      </w:pPr>
-      <w:r>
-        <w:t xml:space="preserve">De mis consideraciones: </w:t>
-      </w:r>
-    </w:p>
-    <w:p>
-      <w:pPr>
-        <w:pStyle w:val="Sinespaciado"/>
-      </w:pPr>
-    </w:p>
-    <w:p>
-      <w:pPr>
-        <w:pStyle w:val="Sinespaciado"/>
-      </w:pPr>
-      <w:r>
-        <w:t>Por medio de la presente</w:t>
+      <w:r>
+        <w:t>{/</w:t>
       </w:r>
       <w:bookmarkStart w:id="0" w:name="_GoBack"/>
       <w:bookmarkEnd w:id="0"/>
       <w:r>
-        <w:t xml:space="preserve"> notifico a usted por escrito, que el vehículo citado en la referencia, ha sufrido un siniestro amparado bajo la póliza 43941, el cual se suscitó el día 23 de </w:t>
-      </w:r>
-      <w:proofErr w:type="gramStart"/>
-      <w:r>
-        <w:t>Octubre</w:t>
-      </w:r>
-      <w:proofErr w:type="gramEnd"/>
-      <w:r>
-        <w:t xml:space="preserve"> de 2017 del presente año.</w:t>
+        <w:t>}</w:t>
+      </w:r>
+    </w:p>
+    <w:p>
+      <w:pPr>
+        <w:pStyle w:val="Sinespaciado"/>
+      </w:pPr>
+      <w:r>
+        <w:t xml:space="preserve">Deducible:        </w:t>
+      </w:r>
+      <w:r>
+        <w:t>{</w:t>
+      </w:r>
+      <w:r>
+        <w:t>deductibleValue</w:t>
+      </w:r>
+      <w:r>
+        <w:t>}</w:t>
+      </w:r>
+    </w:p>
+    <w:p>
+      <w:pPr>
+        <w:pStyle w:val="Sinespaciado"/>
+      </w:pPr>
+      <w:r>
+        <w:t xml:space="preserve">VALOR ASEGURADO:  </w:t>
+      </w:r>
+      <w:r>
+        <w:t>{</w:t>
+      </w:r>
+      <w:r>
+        <w:rPr>
+          <w:rFonts w:ascii="AppleSystemUIFont" w:hAnsi="AppleSystemUIFont" w:cs="AppleSystemUIFont"/>
+          <w:color w:val="353535"/>
+          <w:sz w:val="24"/>
+          <w:szCs w:val="24"/>
+          <w:lang w:val="es-ES_tradnl"/>
+        </w:rPr>
+        <w:t>valorAsegurado</w:t>
+      </w:r>
+      <w:r>
+        <w:t>}</w:t>
+      </w:r>
+    </w:p>
+    <w:p>
+      <w:pPr>
+        <w:pStyle w:val="Sinespaciado"/>
+      </w:pPr>
+      <w:r>
+        <w:t xml:space="preserve">Fecha/Ocurrencia: </w:t>
+      </w:r>
+      <w:r>
+        <w:t>{</w:t>
+      </w:r>
+      <w:r>
+        <w:rPr>
+          <w:rFonts w:ascii="AppleSystemUIFont" w:hAnsi="AppleSystemUIFont" w:cs="AppleSystemUIFont"/>
+          <w:color w:val="353535"/>
+          <w:sz w:val="24"/>
+          <w:szCs w:val="24"/>
+          <w:lang w:val="es-ES_tradnl"/>
+        </w:rPr>
+        <w:t>dateSinister</w:t>
+      </w:r>
+      <w:r>
+        <w:t>}</w:t>
+      </w:r>
+    </w:p>
+    <w:p>
+      <w:pPr>
+        <w:pStyle w:val="Sinespaciado"/>
+      </w:pPr>
+    </w:p>
+    <w:p>
+      <w:pPr>
+        <w:pStyle w:val="Sinespaciado"/>
+      </w:pPr>
+    </w:p>
+    <w:p>
+      <w:pPr>
+        <w:pStyle w:val="Sinespaciado"/>
+      </w:pPr>
+      <w:r>
+        <w:t xml:space="preserve">De mis consideraciones: </w:t>
+      </w:r>
+    </w:p>
+    <w:p>
+      <w:pPr>
+        <w:pStyle w:val="Sinespaciado"/>
+      </w:pPr>
+    </w:p>
+    <w:p>
+      <w:pPr>
+        <w:pStyle w:val="Sinespaciado"/>
+      </w:pPr>
+      <w:r>
+        <w:t xml:space="preserve">Por medio de la presente notifico a usted por escrito, que el </w:t>
+      </w:r>
+      <w:r>
+        <w:t>item</w:t>
+      </w:r>
+      <w:r>
+        <w:t xml:space="preserve"> citado en la referencia, ha sufrido un siniestro amparado bajo la póliza </w:t>
+      </w:r>
+      <w:r>
+        <w:t>{</w:t>
+      </w:r>
+      <w:r>
+        <w:rPr>
+          <w:rFonts w:ascii="AppleSystemUIFont" w:hAnsi="AppleSystemUIFont" w:cs="AppleSystemUIFont"/>
+          <w:color w:val="353535"/>
+          <w:sz w:val="24"/>
+          <w:szCs w:val="24"/>
+          <w:lang w:val="es-ES_tradnl"/>
+        </w:rPr>
+        <w:t>policyNumber</w:t>
+      </w:r>
+      <w:r>
+        <w:rPr>
+          <w:rFonts w:ascii="AppleSystemUIFont" w:hAnsi="AppleSystemUIFont" w:cs="AppleSystemUIFont"/>
+          <w:color w:val="353535"/>
+          <w:sz w:val="24"/>
+          <w:szCs w:val="24"/>
+          <w:lang w:val="es-ES_tradnl"/>
+        </w:rPr>
+        <w:t>}</w:t>
+      </w:r>
+      <w:r>
+        <w:t xml:space="preserve">, el cual se suscitó el día </w:t>
+      </w:r>
+      <w:r>
+        <w:t>{</w:t>
+      </w:r>
+      <w:r>
+        <w:rPr>
+          <w:rFonts w:ascii="AppleSystemUIFont" w:hAnsi="AppleSystemUIFont" w:cs="AppleSystemUIFont"/>
+          <w:color w:val="353535"/>
+          <w:sz w:val="24"/>
+          <w:szCs w:val="24"/>
+          <w:lang w:val="es-ES_tradnl"/>
+        </w:rPr>
+        <w:t>dateSinister</w:t>
+      </w:r>
+      <w:r>
+        <w:t>}</w:t>
+      </w:r>
+      <w:r>
+        <w:t xml:space="preserve"> del presente año.</w:t>
       </w:r>
     </w:p>
     <w:p>
@@ -357,15 +594,31 @@
         <w:pStyle w:val="Sinespaciado"/>
       </w:pPr>
       <w:r>
-        <w:t>Lic. Ma. José Araujo.</w:t>
-      </w:r>
-    </w:p>
-    <w:p>
-      <w:pPr>
-        <w:pStyle w:val="Sinespaciado"/>
-      </w:pPr>
-      <w:r>
-        <w:t>DPTO. SINIESTROS</w:t>
+        <w:t>{</w:t>
+      </w:r>
+      <w:r>
+        <w:rPr>
+          <w:rFonts w:ascii="AppleSystemUIFont" w:hAnsi="AppleSystemUIFont" w:cs="AppleSystemUIFont"/>
+          <w:color w:val="353535"/>
+          <w:sz w:val="24"/>
+          <w:szCs w:val="24"/>
+          <w:lang w:val="es-ES_tradnl"/>
+        </w:rPr>
+        <w:t>userCreate</w:t>
+      </w:r>
+      <w:r>
+        <w:t>}</w:t>
+      </w:r>
+      <w:r>
+        <w:t>.</w:t>
+      </w:r>
+    </w:p>
+    <w:p>
+      <w:pPr>
+        <w:pStyle w:val="Sinespaciado"/>
+      </w:pPr>
+      <w:r>
+        <w:t>{role}</w:t>
       </w:r>
     </w:p>
     <w:sectPr>
@@ -379,7 +632,7 @@
 </file>
 
 <file path=word/styles.xml><?xml version="1.0" encoding="utf-8"?>
-<w:styles xmlns:mc="http://schemas.openxmlformats.org/markup-compatibility/2006" xmlns:r="http://schemas.openxmlformats.org/officeDocument/2006/relationships" xmlns:w="http://schemas.openxmlformats.org/wordprocessingml/2006/main" xmlns:w14="http://schemas.microsoft.com/office/word/2010/wordml" xmlns:w15="http://schemas.microsoft.com/office/word/2012/wordml" xmlns:w16se="http://schemas.microsoft.com/office/word/2015/wordml/symex" mc:Ignorable="w14 w15 w16se">
+<w:styles xmlns:mc="http://schemas.openxmlformats.org/markup-compatibility/2006" xmlns:r="http://schemas.openxmlformats.org/officeDocument/2006/relationships" xmlns:w="http://schemas.openxmlformats.org/wordprocessingml/2006/main" xmlns:w14="http://schemas.microsoft.com/office/word/2010/wordml" xmlns:w15="http://schemas.microsoft.com/office/word/2012/wordml" mc:Ignorable="w14 w15">
   <w:docDefaults>
     <w:rPrDefault>
       <w:rPr>
@@ -395,7 +648,7 @@
       </w:pPr>
     </w:pPrDefault>
   </w:docDefaults>
-  <w:latentStyles w:defLockedState="0" w:defUIPriority="99" w:defSemiHidden="0" w:defUnhideWhenUsed="0" w:defQFormat="0" w:count="371">
+  <w:latentStyles w:defLockedState="0" w:defUIPriority="99" w:defSemiHidden="0" w:defUnhideWhenUsed="0" w:defQFormat="0" w:count="380">
     <w:lsdException w:name="Normal" w:uiPriority="0" w:qFormat="1"/>
     <w:lsdException w:name="heading 1" w:uiPriority="9" w:qFormat="1"/>
     <w:lsdException w:name="heading 2" w:semiHidden="1" w:uiPriority="9" w:unhideWhenUsed="1" w:qFormat="1"/>

</xml_diff>